<commit_message>
Add updated React files
</commit_message>
<xml_diff>
--- a/Day 5--15 Javascript Refresher_HackReactor.docx
+++ b/Day 5--15 Javascript Refresher_HackReactor.docx
@@ -25,8 +25,18 @@
           <w:sz w:val="36"/>
           <w:szCs w:val="36"/>
         </w:rPr>
-        <w:t>’s Hackreactor</w:t>
-      </w:r>
+        <w:t xml:space="preserve">’s </w:t>
+      </w:r>
+      <w:proofErr w:type="spellStart"/>
+      <w:r>
+        <w:rPr>
+          <w:b/>
+          <w:sz w:val="36"/>
+          <w:szCs w:val="36"/>
+        </w:rPr>
+        <w:t>Hackreactor</w:t>
+      </w:r>
+      <w:proofErr w:type="spellEnd"/>
       <w:r>
         <w:rPr>
           <w:b/>
@@ -42,25 +52,69 @@
           <w:b/>
         </w:rPr>
       </w:pPr>
+      <w:proofErr w:type="spellStart"/>
       <w:r>
         <w:rPr>
           <w:b/>
         </w:rPr>
-        <w:t>Git:</w:t>
-      </w:r>
-    </w:p>
-    <w:p>
-      <w:r>
-        <w:t>_Git init . first</w:t>
-      </w:r>
-    </w:p>
-    <w:p>
-      <w:r>
-        <w:t>_Config global user.</w:t>
+        <w:t>Git</w:t>
+      </w:r>
+      <w:proofErr w:type="spellEnd"/>
+      <w:r>
+        <w:rPr>
+          <w:b/>
+        </w:rPr>
+        <w:t>:</w:t>
+      </w:r>
+    </w:p>
+    <w:p>
+      <w:r>
+        <w:t>_</w:t>
+      </w:r>
+      <w:proofErr w:type="spellStart"/>
+      <w:r>
+        <w:t>Git</w:t>
+      </w:r>
+      <w:proofErr w:type="spellEnd"/>
+      <w:r>
+        <w:t xml:space="preserve"> </w:t>
+      </w:r>
+      <w:proofErr w:type="spellStart"/>
+      <w:proofErr w:type="gramStart"/>
+      <w:r>
+        <w:t>init</w:t>
+      </w:r>
+      <w:proofErr w:type="spellEnd"/>
+      <w:r>
+        <w:t xml:space="preserve"> .</w:t>
+      </w:r>
+      <w:proofErr w:type="gramEnd"/>
+      <w:r>
+        <w:t xml:space="preserve"> first</w:t>
+      </w:r>
+    </w:p>
+    <w:p>
+      <w:r>
+        <w:t>_</w:t>
+      </w:r>
+      <w:proofErr w:type="spellStart"/>
+      <w:r>
+        <w:t>Config</w:t>
+      </w:r>
+      <w:proofErr w:type="spellEnd"/>
+      <w:r>
+        <w:t xml:space="preserve"> global </w:t>
+      </w:r>
+      <w:proofErr w:type="spellStart"/>
+      <w:proofErr w:type="gramStart"/>
+      <w:r>
+        <w:t>user.</w:t>
       </w:r>
       <w:r>
         <w:t>email</w:t>
       </w:r>
+      <w:proofErr w:type="spellEnd"/>
+      <w:proofErr w:type="gramEnd"/>
       <w:r>
         <w:t xml:space="preserve"> “</w:t>
       </w:r>
@@ -73,15 +127,42 @@
     </w:p>
     <w:p>
       <w:r>
-        <w:t>_Then Git add .</w:t>
-      </w:r>
-    </w:p>
-    <w:p>
-      <w:r>
-        <w:t>_If the remote branch &amp; local branch are different, use git pull origin master first, then commit and push again</w:t>
-      </w:r>
-      <w:bookmarkStart w:id="0" w:name="_GoBack"/>
-      <w:bookmarkEnd w:id="0"/>
+        <w:t xml:space="preserve">_Then </w:t>
+      </w:r>
+      <w:proofErr w:type="spellStart"/>
+      <w:r>
+        <w:t>Git</w:t>
+      </w:r>
+      <w:proofErr w:type="spellEnd"/>
+      <w:r>
+        <w:t xml:space="preserve"> </w:t>
+      </w:r>
+      <w:proofErr w:type="gramStart"/>
+      <w:r>
+        <w:t>add .</w:t>
+      </w:r>
+      <w:proofErr w:type="gramEnd"/>
+    </w:p>
+    <w:p>
+      <w:r>
+        <w:t xml:space="preserve">_If the remote branch &amp; local branch </w:t>
+      </w:r>
+      <w:proofErr w:type="gramStart"/>
+      <w:r>
+        <w:t>are</w:t>
+      </w:r>
+      <w:proofErr w:type="gramEnd"/>
+      <w:r>
+        <w:t xml:space="preserve"> different, use </w:t>
+      </w:r>
+      <w:proofErr w:type="spellStart"/>
+      <w:r>
+        <w:t>git</w:t>
+      </w:r>
+      <w:proofErr w:type="spellEnd"/>
+      <w:r>
+        <w:t xml:space="preserve"> pull origin master first, then commit and push again</w:t>
+      </w:r>
     </w:p>
     <w:p/>
     <w:p/>
@@ -105,7 +186,15 @@
     </w:p>
     <w:p>
       <w:r>
-        <w:t>_No var === global</w:t>
+        <w:t xml:space="preserve">_No </w:t>
+      </w:r>
+      <w:proofErr w:type="spellStart"/>
+      <w:r>
+        <w:t>var</w:t>
+      </w:r>
+      <w:proofErr w:type="spellEnd"/>
+      <w:r>
+        <w:t xml:space="preserve"> === global</w:t>
       </w:r>
     </w:p>
     <w:p/>
@@ -175,8 +264,13 @@
       </w:r>
     </w:p>
     <w:p>
-      <w:r>
-        <w:t xml:space="preserve">_”This” behaves like parameters </w:t>
+      <w:proofErr w:type="gramStart"/>
+      <w:r>
+        <w:t>_”This</w:t>
+      </w:r>
+      <w:proofErr w:type="gramEnd"/>
+      <w:r>
+        <w:t xml:space="preserve">” behaves like parameters </w:t>
       </w:r>
     </w:p>
     <w:p/>
@@ -189,7 +283,17 @@
     <w:p/>
     <w:p>
       <w:r>
-        <w:t xml:space="preserve">_If there’s no variable.method form (which ‘this’ will refer to the variable), then it </w:t>
+        <w:t xml:space="preserve">_If there’s no </w:t>
+      </w:r>
+      <w:proofErr w:type="spellStart"/>
+      <w:proofErr w:type="gramStart"/>
+      <w:r>
+        <w:t>variable.method</w:t>
+      </w:r>
+      <w:proofErr w:type="spellEnd"/>
+      <w:proofErr w:type="gramEnd"/>
+      <w:r>
+        <w:t xml:space="preserve"> form (which ‘this’ will refer to the variable), then it </w:t>
       </w:r>
       <w:r>
         <w:t>will refer to the global scope</w:t>
@@ -198,7 +302,23 @@
     <w:p/>
     <w:p>
       <w:r>
-        <w:t>_To bind “this” to a function: Use .call(parameters), so “this” will be bounded to that function, not the globak object</w:t>
+        <w:t xml:space="preserve">_To bind “this” to a function: </w:t>
+      </w:r>
+      <w:proofErr w:type="gramStart"/>
+      <w:r>
+        <w:t>Use .call</w:t>
+      </w:r>
+      <w:proofErr w:type="gramEnd"/>
+      <w:r>
+        <w:t xml:space="preserve">(parameters), so “this” will be bounded to that function, not the </w:t>
+      </w:r>
+      <w:proofErr w:type="spellStart"/>
+      <w:r>
+        <w:t>globak</w:t>
+      </w:r>
+      <w:proofErr w:type="spellEnd"/>
+      <w:r>
+        <w:t xml:space="preserve"> object</w:t>
       </w:r>
     </w:p>
     <w:p/>
@@ -206,15 +326,49 @@
       <w:r>
         <w:t>_</w:t>
       </w:r>
-      <w:r>
-        <w:t>red.method.call(yellow,green,blue) =&gt; will give me a yellow, green,blue because .call overrides the “.method” rule</w:t>
+      <w:proofErr w:type="spellStart"/>
+      <w:proofErr w:type="gramStart"/>
+      <w:r>
+        <w:t>red.method</w:t>
+      </w:r>
+      <w:proofErr w:type="gramEnd"/>
+      <w:r>
+        <w:t>.call</w:t>
+      </w:r>
+      <w:proofErr w:type="spellEnd"/>
+      <w:r>
+        <w:t>(</w:t>
+      </w:r>
+      <w:proofErr w:type="spellStart"/>
+      <w:r>
+        <w:t>yellow,green,blue</w:t>
+      </w:r>
+      <w:proofErr w:type="spellEnd"/>
+      <w:r>
+        <w:t xml:space="preserve">) =&gt; will give me a yellow, </w:t>
+      </w:r>
+      <w:proofErr w:type="spellStart"/>
+      <w:r>
+        <w:t>green,blue</w:t>
+      </w:r>
+      <w:proofErr w:type="spellEnd"/>
+      <w:r>
+        <w:t xml:space="preserve"> because .call overrides the “.method” rule</w:t>
       </w:r>
     </w:p>
     <w:p/>
     <w:p>
       <w:r>
         <w:lastRenderedPageBreak/>
-        <w:t>_If no value is passed to the function for setTimeOut, the output is undefined</w:t>
+        <w:t xml:space="preserve">_If no value is passed to the function for </w:t>
+      </w:r>
+      <w:proofErr w:type="spellStart"/>
+      <w:r>
+        <w:t>setTimeOut</w:t>
+      </w:r>
+      <w:proofErr w:type="spellEnd"/>
+      <w:r>
+        <w:t>, the output is undefined</w:t>
       </w:r>
     </w:p>
     <w:p/>
@@ -225,14 +379,50 @@
       </w:r>
     </w:p>
     <w:p>
-      <w:r>
-        <w:t>Var fn = function (one,two){</w:t>
+      <w:proofErr w:type="spellStart"/>
+      <w:r>
+        <w:t>Var</w:t>
+      </w:r>
+      <w:proofErr w:type="spellEnd"/>
+      <w:r>
+        <w:t xml:space="preserve"> </w:t>
+      </w:r>
+      <w:proofErr w:type="spellStart"/>
+      <w:r>
+        <w:t>fn</w:t>
+      </w:r>
+      <w:proofErr w:type="spellEnd"/>
+      <w:r>
+        <w:t xml:space="preserve"> = function (</w:t>
+      </w:r>
+      <w:proofErr w:type="spellStart"/>
+      <w:proofErr w:type="gramStart"/>
+      <w:r>
+        <w:t>one,two</w:t>
+      </w:r>
+      <w:proofErr w:type="spellEnd"/>
+      <w:proofErr w:type="gramEnd"/>
+      <w:r>
+        <w:t>){</w:t>
       </w:r>
     </w:p>
     <w:p>
       <w:r>
         <w:tab/>
-        <w:t>Log(this,one,two);</w:t>
+        <w:t>Log(</w:t>
+      </w:r>
+      <w:proofErr w:type="spellStart"/>
+      <w:proofErr w:type="gramStart"/>
+      <w:r>
+        <w:t>this,one</w:t>
+      </w:r>
+      <w:proofErr w:type="gramEnd"/>
+      <w:r>
+        <w:t>,two</w:t>
+      </w:r>
+      <w:proofErr w:type="spellEnd"/>
+      <w:r>
+        <w:t>);</w:t>
       </w:r>
     </w:p>
     <w:p>
@@ -281,11 +471,16 @@
         <w:t xml:space="preserve">A: Piece of code that </w:t>
       </w:r>
       <w:r>
-        <w:t>can be performed on objects.</w:t>
+        <w:t xml:space="preserve">can be performed on </w:t>
+      </w:r>
+      <w:proofErr w:type="gramStart"/>
+      <w:r>
+        <w:t>objects.</w:t>
       </w:r>
       <w:r>
         <w:t>.</w:t>
       </w:r>
+      <w:proofErr w:type="gramEnd"/>
     </w:p>
     <w:p>
       <w:r>
@@ -301,13 +496,41 @@
       </w:r>
     </w:p>
     <w:p>
-      <w:r>
-        <w:t>var str = "Apple, Banana, Kiwi";</w:t>
-      </w:r>
-    </w:p>
-    <w:p>
-      <w:r>
-        <w:t>var res = str.slice(7, 13);</w:t>
+      <w:proofErr w:type="spellStart"/>
+      <w:r>
+        <w:t>var</w:t>
+      </w:r>
+      <w:proofErr w:type="spellEnd"/>
+      <w:r>
+        <w:t xml:space="preserve"> </w:t>
+      </w:r>
+      <w:proofErr w:type="spellStart"/>
+      <w:r>
+        <w:t>str</w:t>
+      </w:r>
+      <w:proofErr w:type="spellEnd"/>
+      <w:r>
+        <w:t xml:space="preserve"> = "Apple, Banana, Kiwi";</w:t>
+      </w:r>
+    </w:p>
+    <w:p>
+      <w:proofErr w:type="spellStart"/>
+      <w:r>
+        <w:t>var</w:t>
+      </w:r>
+      <w:proofErr w:type="spellEnd"/>
+      <w:r>
+        <w:t xml:space="preserve"> res = </w:t>
+      </w:r>
+      <w:proofErr w:type="spellStart"/>
+      <w:proofErr w:type="gramStart"/>
+      <w:r>
+        <w:t>str.slice</w:t>
+      </w:r>
+      <w:proofErr w:type="spellEnd"/>
+      <w:proofErr w:type="gramEnd"/>
+      <w:r>
+        <w:t>(7, 13);</w:t>
       </w:r>
     </w:p>
     <w:p/>
@@ -329,14 +552,50 @@
       </w:r>
     </w:p>
     <w:p>
-      <w:r>
-        <w:t>Var fn = function (one,two){</w:t>
+      <w:proofErr w:type="spellStart"/>
+      <w:r>
+        <w:t>Var</w:t>
+      </w:r>
+      <w:proofErr w:type="spellEnd"/>
+      <w:r>
+        <w:t xml:space="preserve"> </w:t>
+      </w:r>
+      <w:proofErr w:type="spellStart"/>
+      <w:r>
+        <w:t>fn</w:t>
+      </w:r>
+      <w:proofErr w:type="spellEnd"/>
+      <w:r>
+        <w:t xml:space="preserve"> = function (</w:t>
+      </w:r>
+      <w:proofErr w:type="spellStart"/>
+      <w:proofErr w:type="gramStart"/>
+      <w:r>
+        <w:t>one,two</w:t>
+      </w:r>
+      <w:proofErr w:type="spellEnd"/>
+      <w:proofErr w:type="gramEnd"/>
+      <w:r>
+        <w:t>){</w:t>
       </w:r>
     </w:p>
     <w:p>
       <w:r>
         <w:tab/>
-        <w:t>Log(this,one,two);</w:t>
+        <w:t>Log(</w:t>
+      </w:r>
+      <w:proofErr w:type="spellStart"/>
+      <w:proofErr w:type="gramStart"/>
+      <w:r>
+        <w:t>this,one</w:t>
+      </w:r>
+      <w:proofErr w:type="gramEnd"/>
+      <w:r>
+        <w:t>,two</w:t>
+      </w:r>
+      <w:proofErr w:type="spellEnd"/>
+      <w:r>
+        <w:t>);</w:t>
       </w:r>
     </w:p>
     <w:p>
@@ -346,8 +605,21 @@
     </w:p>
     <w:p/>
     <w:p>
-      <w:r>
-        <w:t>var r={}, g ={}, b={};</w:t>
+      <w:proofErr w:type="spellStart"/>
+      <w:r>
+        <w:t>var</w:t>
+      </w:r>
+      <w:proofErr w:type="spellEnd"/>
+      <w:r>
+        <w:t xml:space="preserve"> r</w:t>
+      </w:r>
+      <w:proofErr w:type="gramStart"/>
+      <w:r>
+        <w:t>={</w:t>
+      </w:r>
+      <w:proofErr w:type="gramEnd"/>
+      <w:r>
+        <w:t>}, g ={}, b={};</w:t>
       </w:r>
     </w:p>
     <w:p>
@@ -357,12 +629,39 @@
           <w:color w:val="FF0000"/>
         </w:rPr>
       </w:pPr>
+      <w:proofErr w:type="spellStart"/>
+      <w:proofErr w:type="gramStart"/>
       <w:r>
         <w:rPr>
           <w:b/>
           <w:color w:val="FF0000"/>
         </w:rPr>
-        <w:t>r.method = fn;</w:t>
+        <w:t>r.method</w:t>
+      </w:r>
+      <w:proofErr w:type="spellEnd"/>
+      <w:proofErr w:type="gramEnd"/>
+      <w:r>
+        <w:rPr>
+          <w:b/>
+          <w:color w:val="FF0000"/>
+        </w:rPr>
+        <w:t xml:space="preserve"> = </w:t>
+      </w:r>
+      <w:proofErr w:type="spellStart"/>
+      <w:r>
+        <w:rPr>
+          <w:b/>
+          <w:color w:val="FF0000"/>
+        </w:rPr>
+        <w:t>fn</w:t>
+      </w:r>
+      <w:proofErr w:type="spellEnd"/>
+      <w:r>
+        <w:rPr>
+          <w:b/>
+          <w:color w:val="FF0000"/>
+        </w:rPr>
+        <w:t>;</w:t>
       </w:r>
     </w:p>
     <w:p/>
@@ -375,7 +674,33 @@
         </w:numPr>
       </w:pPr>
       <w:r>
-        <w:t>So when you invoke the r.method(g,b) method, r wil get invoked first, then g and b</w:t>
+        <w:t xml:space="preserve">So when you invoke the </w:t>
+      </w:r>
+      <w:proofErr w:type="spellStart"/>
+      <w:proofErr w:type="gramStart"/>
+      <w:r>
+        <w:t>r.method</w:t>
+      </w:r>
+      <w:proofErr w:type="spellEnd"/>
+      <w:proofErr w:type="gramEnd"/>
+      <w:r>
+        <w:t>(</w:t>
+      </w:r>
+      <w:proofErr w:type="spellStart"/>
+      <w:r>
+        <w:t>g,b</w:t>
+      </w:r>
+      <w:proofErr w:type="spellEnd"/>
+      <w:r>
+        <w:t xml:space="preserve">) method, r </w:t>
+      </w:r>
+      <w:proofErr w:type="spellStart"/>
+      <w:r>
+        <w:t>wil</w:t>
+      </w:r>
+      <w:proofErr w:type="spellEnd"/>
+      <w:r>
+        <w:t xml:space="preserve"> get invoked first, then g and b</w:t>
       </w:r>
     </w:p>
     <w:p/>
@@ -386,8 +711,23 @@
       </w:r>
     </w:p>
     <w:p>
-      <w:r>
-        <w:t>setTimeout(r.method, 1000)</w:t>
+      <w:proofErr w:type="spellStart"/>
+      <w:proofErr w:type="gramStart"/>
+      <w:r>
+        <w:t>setTimeout</w:t>
+      </w:r>
+      <w:proofErr w:type="spellEnd"/>
+      <w:r>
+        <w:t>(</w:t>
+      </w:r>
+      <w:proofErr w:type="spellStart"/>
+      <w:proofErr w:type="gramEnd"/>
+      <w:r>
+        <w:t>r.method</w:t>
+      </w:r>
+      <w:proofErr w:type="spellEnd"/>
+      <w:r>
+        <w:t>, 1000)</w:t>
       </w:r>
     </w:p>
     <w:p>
@@ -397,12 +737,28 @@
     </w:p>
     <w:p>
       <w:r>
-        <w:t>A: Because if it’s a call-back, you have little control over how it’s called. Totall dependent on the system</w:t>
-      </w:r>
-    </w:p>
-    <w:p>
-      <w:r>
-        <w:t>Q: So what now?</w:t>
+        <w:t xml:space="preserve">A: Because if it’s a call-back, you have little control over how it’s called. </w:t>
+      </w:r>
+      <w:proofErr w:type="spellStart"/>
+      <w:r>
+        <w:t>Totall</w:t>
+      </w:r>
+      <w:proofErr w:type="spellEnd"/>
+      <w:r>
+        <w:t xml:space="preserve"> dependent on the system</w:t>
+      </w:r>
+    </w:p>
+    <w:p>
+      <w:r>
+        <w:t xml:space="preserve">Q: </w:t>
+      </w:r>
+      <w:proofErr w:type="gramStart"/>
+      <w:r>
+        <w:t>So</w:t>
+      </w:r>
+      <w:proofErr w:type="gramEnd"/>
+      <w:r>
+        <w:t xml:space="preserve"> what now?</w:t>
       </w:r>
     </w:p>
     <w:p>
@@ -414,15 +770,34 @@
       </w:r>
     </w:p>
     <w:p>
-      <w:r>
-        <w:t>setTimeout(function(){</w:t>
+      <w:proofErr w:type="spellStart"/>
+      <w:r>
+        <w:t>setTimeout</w:t>
+      </w:r>
+      <w:proofErr w:type="spellEnd"/>
+      <w:r>
+        <w:t>(</w:t>
+      </w:r>
+      <w:proofErr w:type="gramStart"/>
+      <w:r>
+        <w:t>function(</w:t>
+      </w:r>
+      <w:proofErr w:type="gramEnd"/>
+      <w:r>
+        <w:t>){</w:t>
       </w:r>
     </w:p>
     <w:p>
       <w:r>
         <w:tab/>
+      </w:r>
+      <w:proofErr w:type="spellStart"/>
+      <w:proofErr w:type="gramStart"/>
+      <w:r>
         <w:t>r.method</w:t>
       </w:r>
+      <w:proofErr w:type="spellEnd"/>
+      <w:proofErr w:type="gramEnd"/>
     </w:p>
     <w:p>
       <w:r>
@@ -437,14 +812,50 @@
     </w:p>
     <w:p/>
     <w:p>
-      <w:r>
-        <w:t>Var fn = function (one,two){</w:t>
+      <w:proofErr w:type="spellStart"/>
+      <w:r>
+        <w:t>Var</w:t>
+      </w:r>
+      <w:proofErr w:type="spellEnd"/>
+      <w:r>
+        <w:t xml:space="preserve"> </w:t>
+      </w:r>
+      <w:proofErr w:type="spellStart"/>
+      <w:r>
+        <w:t>fn</w:t>
+      </w:r>
+      <w:proofErr w:type="spellEnd"/>
+      <w:r>
+        <w:t xml:space="preserve"> = function (</w:t>
+      </w:r>
+      <w:proofErr w:type="spellStart"/>
+      <w:proofErr w:type="gramStart"/>
+      <w:r>
+        <w:t>one,two</w:t>
+      </w:r>
+      <w:proofErr w:type="spellEnd"/>
+      <w:proofErr w:type="gramEnd"/>
+      <w:r>
+        <w:t>){</w:t>
       </w:r>
     </w:p>
     <w:p>
       <w:r>
         <w:tab/>
-        <w:t>Log(this,one,two);</w:t>
+        <w:t>Log(</w:t>
+      </w:r>
+      <w:proofErr w:type="spellStart"/>
+      <w:proofErr w:type="gramStart"/>
+      <w:r>
+        <w:t>this,one</w:t>
+      </w:r>
+      <w:proofErr w:type="gramEnd"/>
+      <w:r>
+        <w:t>,two</w:t>
+      </w:r>
+      <w:proofErr w:type="spellEnd"/>
+      <w:r>
+        <w:t>);</w:t>
       </w:r>
     </w:p>
     <w:p>
@@ -453,15 +864,34 @@
       </w:r>
     </w:p>
     <w:p>
-      <w:r>
-        <w:t>setTimeout(function(){</w:t>
+      <w:proofErr w:type="spellStart"/>
+      <w:r>
+        <w:t>setTimeout</w:t>
+      </w:r>
+      <w:proofErr w:type="spellEnd"/>
+      <w:r>
+        <w:t>(</w:t>
+      </w:r>
+      <w:proofErr w:type="gramStart"/>
+      <w:r>
+        <w:t>function(</w:t>
+      </w:r>
+      <w:proofErr w:type="gramEnd"/>
+      <w:r>
+        <w:t>){</w:t>
       </w:r>
     </w:p>
     <w:p>
       <w:r>
         <w:tab/>
+      </w:r>
+      <w:proofErr w:type="spellStart"/>
+      <w:proofErr w:type="gramStart"/>
+      <w:r>
         <w:t>r.method</w:t>
       </w:r>
+      <w:proofErr w:type="spellEnd"/>
+      <w:proofErr w:type="gramEnd"/>
     </w:p>
     <w:p>
       <w:r>
@@ -477,7 +907,15 @@
     <w:p/>
     <w:p>
       <w:r>
-        <w:t>A: undefined because we only defined it within the context of fn, not in global scope</w:t>
+        <w:t xml:space="preserve">A: undefined because we only defined it within the context of </w:t>
+      </w:r>
+      <w:proofErr w:type="spellStart"/>
+      <w:r>
+        <w:t>fn</w:t>
+      </w:r>
+      <w:proofErr w:type="spellEnd"/>
+      <w:r>
+        <w:t>, not in global scope</w:t>
       </w:r>
     </w:p>
     <w:p/>
@@ -505,25 +943,256 @@
     </w:p>
     <w:p>
       <w:r>
-        <w:t>ex: var gold = {a:1}</w:t>
-      </w:r>
-    </w:p>
-    <w:p>
-      <w:r>
-        <w:t>var rose = Object.create(gold)</w:t>
-      </w:r>
-    </w:p>
-    <w:p>
-      <w:r>
-        <w:t>rose.b = 2;</w:t>
-      </w:r>
-    </w:p>
-    <w:p>
-      <w:r>
-        <w:t>log(rose.a) =&gt; (notice “a” isn’t a property on “rose”)</w:t>
-      </w:r>
-    </w:p>
-    <w:p/>
+        <w:t xml:space="preserve">ex: </w:t>
+      </w:r>
+      <w:proofErr w:type="spellStart"/>
+      <w:r>
+        <w:t>var</w:t>
+      </w:r>
+      <w:proofErr w:type="spellEnd"/>
+      <w:r>
+        <w:t xml:space="preserve"> gold = {a:1}</w:t>
+      </w:r>
+    </w:p>
+    <w:p>
+      <w:proofErr w:type="spellStart"/>
+      <w:r>
+        <w:t>var</w:t>
+      </w:r>
+      <w:proofErr w:type="spellEnd"/>
+      <w:r>
+        <w:t xml:space="preserve"> rose = </w:t>
+      </w:r>
+      <w:proofErr w:type="spellStart"/>
+      <w:r>
+        <w:t>Object.create</w:t>
+      </w:r>
+      <w:proofErr w:type="spellEnd"/>
+      <w:r>
+        <w:t>(gold)</w:t>
+      </w:r>
+      <w:bookmarkStart w:id="0" w:name="_GoBack"/>
+      <w:bookmarkEnd w:id="0"/>
+    </w:p>
+    <w:p>
+      <w:proofErr w:type="spellStart"/>
+      <w:proofErr w:type="gramStart"/>
+      <w:r>
+        <w:t>rose.b</w:t>
+      </w:r>
+      <w:proofErr w:type="spellEnd"/>
+      <w:proofErr w:type="gramEnd"/>
+      <w:r>
+        <w:t xml:space="preserve"> = 2;</w:t>
+      </w:r>
+    </w:p>
+    <w:p>
+      <w:r>
+        <w:t>log(</w:t>
+      </w:r>
+      <w:proofErr w:type="spellStart"/>
+      <w:proofErr w:type="gramStart"/>
+      <w:r>
+        <w:t>rose.a</w:t>
+      </w:r>
+      <w:proofErr w:type="spellEnd"/>
+      <w:proofErr w:type="gramEnd"/>
+      <w:r>
+        <w:t>) =&gt; (notice “a” isn’t a property on “rose”)</w:t>
+      </w:r>
+    </w:p>
+    <w:p/>
+    <w:p/>
+    <w:p>
+      <w:r>
+        <w:t xml:space="preserve">2 ways to create prototype </w:t>
+      </w:r>
+      <w:proofErr w:type="spellStart"/>
+      <w:r>
+        <w:t>chian</w:t>
+      </w:r>
+      <w:proofErr w:type="spellEnd"/>
+      <w:r>
+        <w:t>:</w:t>
+      </w:r>
+    </w:p>
+    <w:p>
+      <w:pPr>
+        <w:pStyle w:val="ListParagraph"/>
+        <w:numPr>
+          <w:ilvl w:val="0"/>
+          <w:numId w:val="3"/>
+        </w:numPr>
+      </w:pPr>
+      <w:proofErr w:type="gramStart"/>
+      <w:r>
+        <w:rPr>
+          <w:b/>
+        </w:rPr>
+        <w:t xml:space="preserve">Extend </w:t>
+      </w:r>
+      <w:r>
+        <w:t>:</w:t>
+      </w:r>
+      <w:proofErr w:type="gramEnd"/>
+      <w:r>
+        <w:t xml:space="preserve"> extend 1 time</w:t>
+      </w:r>
+    </w:p>
+    <w:p>
+      <w:pPr>
+        <w:pStyle w:val="ListParagraph"/>
+        <w:numPr>
+          <w:ilvl w:val="0"/>
+          <w:numId w:val="3"/>
+        </w:numPr>
+      </w:pPr>
+      <w:proofErr w:type="spellStart"/>
+      <w:r>
+        <w:rPr>
+          <w:b/>
+        </w:rPr>
+        <w:t>Object.create</w:t>
+      </w:r>
+      <w:proofErr w:type="spellEnd"/>
+      <w:r>
+        <w:rPr>
+          <w:b/>
+        </w:rPr>
+        <w:t>:</w:t>
+      </w:r>
+      <w:r>
+        <w:t xml:space="preserve"> create ongoing lookup</w:t>
+      </w:r>
+    </w:p>
+    <w:p/>
+    <w:p>
+      <w:r>
+        <w:t xml:space="preserve">Ex:  </w:t>
+      </w:r>
+      <w:proofErr w:type="spellStart"/>
+      <w:r>
+        <w:t>var</w:t>
+      </w:r>
+      <w:proofErr w:type="spellEnd"/>
+      <w:r>
+        <w:t xml:space="preserve"> gold ={a:1}</w:t>
+      </w:r>
+    </w:p>
+    <w:p/>
+    <w:p>
+      <w:pPr>
+        <w:pStyle w:val="ListParagraph"/>
+        <w:numPr>
+          <w:ilvl w:val="0"/>
+          <w:numId w:val="4"/>
+        </w:numPr>
+      </w:pPr>
+      <w:proofErr w:type="spellStart"/>
+      <w:r>
+        <w:t>Var</w:t>
+      </w:r>
+      <w:proofErr w:type="spellEnd"/>
+      <w:r>
+        <w:t xml:space="preserve"> blue = extend </w:t>
+      </w:r>
+      <w:proofErr w:type="gramStart"/>
+      <w:r>
+        <w:t>( {</w:t>
+      </w:r>
+      <w:proofErr w:type="gramEnd"/>
+      <w:r>
+        <w:t>}, gold)</w:t>
+      </w:r>
+    </w:p>
+    <w:p>
+      <w:pPr>
+        <w:pStyle w:val="ListParagraph"/>
+      </w:pPr>
+      <w:proofErr w:type="spellStart"/>
+      <w:r>
+        <w:t>Blue.b</w:t>
+      </w:r>
+      <w:proofErr w:type="spellEnd"/>
+      <w:r>
+        <w:t xml:space="preserve"> = 2;</w:t>
+      </w:r>
+    </w:p>
+    <w:p>
+      <w:pPr>
+        <w:pStyle w:val="ListParagraph"/>
+        <w:numPr>
+          <w:ilvl w:val="0"/>
+          <w:numId w:val="1"/>
+        </w:numPr>
+      </w:pPr>
+      <w:r>
+        <w:t xml:space="preserve">Blue will only copy 1 time the properties of the gold object. </w:t>
+      </w:r>
+      <w:proofErr w:type="gramStart"/>
+      <w:r>
+        <w:t>So</w:t>
+      </w:r>
+      <w:proofErr w:type="gramEnd"/>
+      <w:r>
+        <w:t xml:space="preserve"> if I add a z property after I already copied “blue”, it won’t be copied and returns undefined</w:t>
+      </w:r>
+    </w:p>
+    <w:p>
+      <w:pPr>
+        <w:ind w:left="360"/>
+      </w:pPr>
+    </w:p>
+    <w:p>
+      <w:pPr>
+        <w:pStyle w:val="ListParagraph"/>
+        <w:numPr>
+          <w:ilvl w:val="0"/>
+          <w:numId w:val="4"/>
+        </w:numPr>
+      </w:pPr>
+      <w:proofErr w:type="spellStart"/>
+      <w:r>
+        <w:t>Var</w:t>
+      </w:r>
+      <w:proofErr w:type="spellEnd"/>
+      <w:r>
+        <w:t xml:space="preserve"> rose = </w:t>
+      </w:r>
+      <w:proofErr w:type="spellStart"/>
+      <w:r>
+        <w:t>Object.create</w:t>
+      </w:r>
+      <w:proofErr w:type="spellEnd"/>
+      <w:r>
+        <w:t>(gold);</w:t>
+      </w:r>
+    </w:p>
+    <w:p>
+      <w:pPr>
+        <w:pStyle w:val="ListParagraph"/>
+      </w:pPr>
+      <w:proofErr w:type="spellStart"/>
+      <w:r>
+        <w:t>Rose.b</w:t>
+      </w:r>
+      <w:proofErr w:type="spellEnd"/>
+      <w:r>
+        <w:t xml:space="preserve"> = 2;</w:t>
+      </w:r>
+    </w:p>
+    <w:p>
+      <w:pPr>
+        <w:pStyle w:val="ListParagraph"/>
+        <w:numPr>
+          <w:ilvl w:val="0"/>
+          <w:numId w:val="1"/>
+        </w:numPr>
+      </w:pPr>
+      <w:r>
+        <w:t>Ongoing lookup, so it will still return value of z with this method</w:t>
+      </w:r>
+    </w:p>
     <w:sectPr>
       <w:pgSz w:w="12240" w:h="15840"/>
       <w:pgMar w:top="1440" w:right="1440" w:bottom="1440" w:left="1440" w:header="720" w:footer="720" w:gutter="0"/>
@@ -737,11 +1406,195 @@
       </w:rPr>
     </w:lvl>
   </w:abstractNum>
+  <w:abstractNum w:abstractNumId="2">
+    <w:nsid w:val="521F4800"/>
+    <w:multiLevelType w:val="hybridMultilevel"/>
+    <w:tmpl w:val="08F4FD02"/>
+    <w:lvl w:ilvl="0" w:tplc="04090011">
+      <w:start w:val="1"/>
+      <w:numFmt w:val="decimal"/>
+      <w:lvlText w:val="%1)"/>
+      <w:lvlJc w:val="left"/>
+      <w:pPr>
+        <w:ind w:left="720" w:hanging="360"/>
+      </w:pPr>
+      <w:rPr>
+        <w:rFonts w:hint="default"/>
+      </w:rPr>
+    </w:lvl>
+    <w:lvl w:ilvl="1" w:tplc="04090019" w:tentative="1">
+      <w:start w:val="1"/>
+      <w:numFmt w:val="lowerLetter"/>
+      <w:lvlText w:val="%2."/>
+      <w:lvlJc w:val="left"/>
+      <w:pPr>
+        <w:ind w:left="1440" w:hanging="360"/>
+      </w:pPr>
+    </w:lvl>
+    <w:lvl w:ilvl="2" w:tplc="0409001B" w:tentative="1">
+      <w:start w:val="1"/>
+      <w:numFmt w:val="lowerRoman"/>
+      <w:lvlText w:val="%3."/>
+      <w:lvlJc w:val="right"/>
+      <w:pPr>
+        <w:ind w:left="2160" w:hanging="180"/>
+      </w:pPr>
+    </w:lvl>
+    <w:lvl w:ilvl="3" w:tplc="0409000F" w:tentative="1">
+      <w:start w:val="1"/>
+      <w:numFmt w:val="decimal"/>
+      <w:lvlText w:val="%4."/>
+      <w:lvlJc w:val="left"/>
+      <w:pPr>
+        <w:ind w:left="2880" w:hanging="360"/>
+      </w:pPr>
+    </w:lvl>
+    <w:lvl w:ilvl="4" w:tplc="04090019" w:tentative="1">
+      <w:start w:val="1"/>
+      <w:numFmt w:val="lowerLetter"/>
+      <w:lvlText w:val="%5."/>
+      <w:lvlJc w:val="left"/>
+      <w:pPr>
+        <w:ind w:left="3600" w:hanging="360"/>
+      </w:pPr>
+    </w:lvl>
+    <w:lvl w:ilvl="5" w:tplc="0409001B" w:tentative="1">
+      <w:start w:val="1"/>
+      <w:numFmt w:val="lowerRoman"/>
+      <w:lvlText w:val="%6."/>
+      <w:lvlJc w:val="right"/>
+      <w:pPr>
+        <w:ind w:left="4320" w:hanging="180"/>
+      </w:pPr>
+    </w:lvl>
+    <w:lvl w:ilvl="6" w:tplc="0409000F" w:tentative="1">
+      <w:start w:val="1"/>
+      <w:numFmt w:val="decimal"/>
+      <w:lvlText w:val="%7."/>
+      <w:lvlJc w:val="left"/>
+      <w:pPr>
+        <w:ind w:left="5040" w:hanging="360"/>
+      </w:pPr>
+    </w:lvl>
+    <w:lvl w:ilvl="7" w:tplc="04090019" w:tentative="1">
+      <w:start w:val="1"/>
+      <w:numFmt w:val="lowerLetter"/>
+      <w:lvlText w:val="%8."/>
+      <w:lvlJc w:val="left"/>
+      <w:pPr>
+        <w:ind w:left="5760" w:hanging="360"/>
+      </w:pPr>
+    </w:lvl>
+    <w:lvl w:ilvl="8" w:tplc="0409001B" w:tentative="1">
+      <w:start w:val="1"/>
+      <w:numFmt w:val="lowerRoman"/>
+      <w:lvlText w:val="%9."/>
+      <w:lvlJc w:val="right"/>
+      <w:pPr>
+        <w:ind w:left="6480" w:hanging="180"/>
+      </w:pPr>
+    </w:lvl>
+  </w:abstractNum>
+  <w:abstractNum w:abstractNumId="3">
+    <w:nsid w:val="7C3D100A"/>
+    <w:multiLevelType w:val="hybridMultilevel"/>
+    <w:tmpl w:val="DDDE1B8E"/>
+    <w:lvl w:ilvl="0" w:tplc="04090011">
+      <w:start w:val="1"/>
+      <w:numFmt w:val="decimal"/>
+      <w:lvlText w:val="%1)"/>
+      <w:lvlJc w:val="left"/>
+      <w:pPr>
+        <w:ind w:left="720" w:hanging="360"/>
+      </w:pPr>
+      <w:rPr>
+        <w:rFonts w:hint="default"/>
+      </w:rPr>
+    </w:lvl>
+    <w:lvl w:ilvl="1" w:tplc="04090019" w:tentative="1">
+      <w:start w:val="1"/>
+      <w:numFmt w:val="lowerLetter"/>
+      <w:lvlText w:val="%2."/>
+      <w:lvlJc w:val="left"/>
+      <w:pPr>
+        <w:ind w:left="1440" w:hanging="360"/>
+      </w:pPr>
+    </w:lvl>
+    <w:lvl w:ilvl="2" w:tplc="0409001B" w:tentative="1">
+      <w:start w:val="1"/>
+      <w:numFmt w:val="lowerRoman"/>
+      <w:lvlText w:val="%3."/>
+      <w:lvlJc w:val="right"/>
+      <w:pPr>
+        <w:ind w:left="2160" w:hanging="180"/>
+      </w:pPr>
+    </w:lvl>
+    <w:lvl w:ilvl="3" w:tplc="0409000F" w:tentative="1">
+      <w:start w:val="1"/>
+      <w:numFmt w:val="decimal"/>
+      <w:lvlText w:val="%4."/>
+      <w:lvlJc w:val="left"/>
+      <w:pPr>
+        <w:ind w:left="2880" w:hanging="360"/>
+      </w:pPr>
+    </w:lvl>
+    <w:lvl w:ilvl="4" w:tplc="04090019" w:tentative="1">
+      <w:start w:val="1"/>
+      <w:numFmt w:val="lowerLetter"/>
+      <w:lvlText w:val="%5."/>
+      <w:lvlJc w:val="left"/>
+      <w:pPr>
+        <w:ind w:left="3600" w:hanging="360"/>
+      </w:pPr>
+    </w:lvl>
+    <w:lvl w:ilvl="5" w:tplc="0409001B" w:tentative="1">
+      <w:start w:val="1"/>
+      <w:numFmt w:val="lowerRoman"/>
+      <w:lvlText w:val="%6."/>
+      <w:lvlJc w:val="right"/>
+      <w:pPr>
+        <w:ind w:left="4320" w:hanging="180"/>
+      </w:pPr>
+    </w:lvl>
+    <w:lvl w:ilvl="6" w:tplc="0409000F" w:tentative="1">
+      <w:start w:val="1"/>
+      <w:numFmt w:val="decimal"/>
+      <w:lvlText w:val="%7."/>
+      <w:lvlJc w:val="left"/>
+      <w:pPr>
+        <w:ind w:left="5040" w:hanging="360"/>
+      </w:pPr>
+    </w:lvl>
+    <w:lvl w:ilvl="7" w:tplc="04090019" w:tentative="1">
+      <w:start w:val="1"/>
+      <w:numFmt w:val="lowerLetter"/>
+      <w:lvlText w:val="%8."/>
+      <w:lvlJc w:val="left"/>
+      <w:pPr>
+        <w:ind w:left="5760" w:hanging="360"/>
+      </w:pPr>
+    </w:lvl>
+    <w:lvl w:ilvl="8" w:tplc="0409001B" w:tentative="1">
+      <w:start w:val="1"/>
+      <w:numFmt w:val="lowerRoman"/>
+      <w:lvlText w:val="%9."/>
+      <w:lvlJc w:val="right"/>
+      <w:pPr>
+        <w:ind w:left="6480" w:hanging="180"/>
+      </w:pPr>
+    </w:lvl>
+  </w:abstractNum>
   <w:num w:numId="1">
     <w:abstractNumId w:val="1"/>
   </w:num>
   <w:num w:numId="2">
     <w:abstractNumId w:val="0"/>
+  </w:num>
+  <w:num w:numId="3">
+    <w:abstractNumId w:val="2"/>
+  </w:num>
+  <w:num w:numId="4">
+    <w:abstractNumId w:val="3"/>
   </w:num>
 </w:numbering>
 </file>

</xml_diff>